<commit_message>
BorderFlow CLustering algorithm prediction model
</commit_message>
<xml_diff>
--- a/important r document.docx
+++ b/important r document.docx
@@ -3,27 +3,14 @@
 <w:document xmlns:wpc="http://schemas.microsoft.com/office/word/2010/wordprocessingCanvas" xmlns:mc="http://schemas.openxmlformats.org/markup-compatibility/2006" xmlns:o="urn:schemas-microsoft-com:office:office" xmlns:r="http://schemas.openxmlformats.org/officeDocument/2006/relationships" xmlns:m="http://schemas.openxmlformats.org/officeDocument/2006/math" xmlns:v="urn:schemas-microsoft-com:vml" xmlns:wp14="http://schemas.microsoft.com/office/word/2010/wordprocessingDrawing" xmlns:wp="http://schemas.openxmlformats.org/drawingml/2006/wordprocessingDrawing" xmlns:w10="urn:schemas-microsoft-com:office:word" xmlns:w="http://schemas.openxmlformats.org/wordprocessingml/2006/main" xmlns:w14="http://schemas.microsoft.com/office/word/2010/wordml" xmlns:w15="http://schemas.microsoft.com/office/word/2012/wordml" xmlns:wpg="http://schemas.microsoft.com/office/word/2010/wordprocessingGroup" xmlns:wpi="http://schemas.microsoft.com/office/word/2010/wordprocessingInk" xmlns:wne="http://schemas.microsoft.com/office/word/2006/wordml" xmlns:wps="http://schemas.microsoft.com/office/word/2010/wordprocessingShape" mc:Ignorable="w14 w15 wp14">
   <w:body>
     <w:p>
-      <w:r>
-        <w:fldChar w:fldCharType="begin"/>
-      </w:r>
-      <w:r>
-        <w:instrText xml:space="preserve"> HYPERLINK "http://www.r-statistics.com/2013/08/k-means-clustering-from-r-in-action/" </w:instrText>
-      </w:r>
-      <w:r>
-        <w:fldChar w:fldCharType="separate"/>
-      </w:r>
-      <w:r>
-        <w:rPr>
-          <w:rStyle w:val="Hyperlink"/>
-        </w:rPr>
-        <w:t>http://www.r-statistics.com/2013/08/k-means-clustering-from-r-in-action/</w:t>
-      </w:r>
-      <w:r>
-        <w:rPr>
-          <w:rStyle w:val="Hyperlink"/>
-        </w:rPr>
-        <w:fldChar w:fldCharType="end"/>
-      </w:r>
+      <w:hyperlink r:id="rId4" w:history="1">
+        <w:r>
+          <w:rPr>
+            <w:rStyle w:val="Hyperlink"/>
+          </w:rPr>
+          <w:t>http://www.r-statistics.com/2013/08/k-means-clustering-from-r-in-action/</w:t>
+        </w:r>
+      </w:hyperlink>
       <w:r>
         <w:t xml:space="preserve"> </w:t>
       </w:r>
@@ -44,7 +31,7 @@
       <w:r>
         <w:t xml:space="preserve">  </w:t>
       </w:r>
-      <w:hyperlink r:id="rId4" w:history="1">
+      <w:hyperlink r:id="rId5" w:history="1">
         <w:r>
           <w:rPr>
             <w:rStyle w:val="Hyperlink"/>
@@ -58,7 +45,7 @@
     </w:p>
     <w:p/>
     <w:p>
-      <w:hyperlink r:id="rId5" w:history="1">
+      <w:hyperlink r:id="rId6" w:history="1">
         <w:r>
           <w:rPr>
             <w:rStyle w:val="Hyperlink"/>
@@ -84,7 +71,7 @@
       </w:r>
     </w:p>
     <w:p>
-      <w:hyperlink r:id="rId6" w:history="1">
+      <w:hyperlink r:id="rId7" w:history="1">
         <w:r>
           <w:rPr>
             <w:rStyle w:val="Hyperlink"/>
@@ -97,7 +84,7 @@
       </w:r>
     </w:p>
     <w:p>
-      <w:hyperlink r:id="rId7" w:history="1">
+      <w:hyperlink r:id="rId8" w:history="1">
         <w:r>
           <w:rPr>
             <w:rStyle w:val="Hyperlink"/>
@@ -133,7 +120,7 @@
       </w:r>
     </w:p>
     <w:p>
-      <w:hyperlink r:id="rId8" w:history="1">
+      <w:hyperlink r:id="rId9" w:history="1">
         <w:r>
           <w:rPr>
             <w:rStyle w:val="Hyperlink"/>
@@ -148,7 +135,7 @@
     <w:p/>
     <w:p/>
     <w:p>
-      <w:hyperlink r:id="rId9" w:history="1">
+      <w:hyperlink r:id="rId10" w:history="1">
         <w:r>
           <w:rPr>
             <w:rStyle w:val="Hyperlink"/>
@@ -163,7 +150,7 @@
     <w:p/>
     <w:p/>
     <w:p>
-      <w:hyperlink r:id="rId10" w:history="1">
+      <w:hyperlink r:id="rId11" w:history="1">
         <w:r>
           <w:rPr>
             <w:rStyle w:val="Hyperlink"/>
@@ -176,7 +163,7 @@
       </w:r>
     </w:p>
     <w:p>
-      <w:hyperlink r:id="rId11" w:history="1">
+      <w:hyperlink r:id="rId12" w:history="1">
         <w:r>
           <w:rPr>
             <w:rStyle w:val="Hyperlink"/>
@@ -194,25 +181,15 @@
       <w:pPr>
         <w:pStyle w:val="Heading1"/>
       </w:pPr>
-      <w:proofErr w:type="spellStart"/>
-      <w:proofErr w:type="gramStart"/>
-      <w:r>
-        <w:t>dbscan</w:t>
-      </w:r>
-      <w:proofErr w:type="spellEnd"/>
-      <w:r>
-        <w:t xml:space="preserve"> </w:t>
-      </w:r>
-      <w:r>
-        <w:t>:</w:t>
-      </w:r>
-      <w:proofErr w:type="gramEnd"/>
-      <w:r>
-        <w:t xml:space="preserve"> </w:t>
-      </w:r>
-    </w:p>
-    <w:p>
-      <w:hyperlink r:id="rId12" w:anchor="DBSCAN_Procedure" w:history="1">
+      <w:r>
+        <w:t xml:space="preserve">dbscan </w:t>
+      </w:r>
+      <w:r>
+        <w:t xml:space="preserve">: </w:t>
+      </w:r>
+    </w:p>
+    <w:p>
+      <w:hyperlink r:id="rId13" w:anchor="DBSCAN_Procedure" w:history="1">
         <w:r>
           <w:rPr>
             <w:rStyle w:val="Hyperlink"/>
@@ -224,8 +201,28 @@
         <w:t xml:space="preserve"> </w:t>
       </w:r>
     </w:p>
-    <w:p>
-      <w:hyperlink r:id="rId13" w:history="1">
+    <w:p/>
+    <w:p>
+      <w:r>
+        <w:t>Color</w:t>
+      </w:r>
+      <w:r>
+        <w:t xml:space="preserve">: </w:t>
+      </w:r>
+      <w:hyperlink r:id="rId14" w:history="1">
+        <w:r>
+          <w:rPr>
+            <w:rStyle w:val="Hyperlink"/>
+          </w:rPr>
+          <w:t>http://stackoverflow.com/questions/14618657/access-dbscan-cluster-in-r</w:t>
+        </w:r>
+      </w:hyperlink>
+      <w:r>
+        <w:t xml:space="preserve"> </w:t>
+      </w:r>
+    </w:p>
+    <w:p>
+      <w:hyperlink r:id="rId15" w:history="1">
         <w:r>
           <w:rPr>
             <w:rStyle w:val="Hyperlink"/>
@@ -237,7 +234,34 @@
         <w:t xml:space="preserve"> </w:t>
       </w:r>
     </w:p>
-    <w:p/>
+    <w:p>
+      <w:hyperlink r:id="rId16" w:history="1">
+        <w:r>
+          <w:rPr>
+            <w:rStyle w:val="Hyperlink"/>
+          </w:rPr>
+          <w:t>http://stackoverflow.com/questions/14618657/access-dbscan-cluster-in-r</w:t>
+        </w:r>
+      </w:hyperlink>
+      <w:r>
+        <w:t xml:space="preserve"> </w:t>
+      </w:r>
+    </w:p>
+    <w:p>
+      <w:hyperlink r:id="rId17" w:history="1">
+        <w:r>
+          <w:rPr>
+            <w:rStyle w:val="Hyperlink"/>
+          </w:rPr>
+          <w:t>http://stackoverflow.com/questions/6826320/graphing-results-of-dbscan-in-r</w:t>
+        </w:r>
+      </w:hyperlink>
+      <w:r>
+        <w:t xml:space="preserve"> </w:t>
+      </w:r>
+      <w:bookmarkStart w:id="0" w:name="_GoBack"/>
+      <w:bookmarkEnd w:id="0"/>
+    </w:p>
     <w:p>
       <w:pPr>
         <w:pStyle w:val="Heading1"/>
@@ -250,7 +274,7 @@
       </w:r>
     </w:p>
     <w:p>
-      <w:hyperlink r:id="rId14" w:history="1">
+      <w:hyperlink r:id="rId18" w:history="1">
         <w:r>
           <w:rPr>
             <w:rStyle w:val="Hyperlink"/>
@@ -264,7 +288,7 @@
     </w:p>
     <w:p/>
     <w:p>
-      <w:hyperlink r:id="rId15" w:history="1">
+      <w:hyperlink r:id="rId19" w:history="1">
         <w:r>
           <w:rPr>
             <w:rStyle w:val="Hyperlink"/>
@@ -278,7 +302,7 @@
     </w:p>
     <w:p/>
     <w:p>
-      <w:hyperlink r:id="rId16" w:history="1">
+      <w:hyperlink r:id="rId20" w:history="1">
         <w:r>
           <w:rPr>
             <w:rStyle w:val="Hyperlink"/>
@@ -300,7 +324,7 @@
       </w:r>
     </w:p>
     <w:p>
-      <w:hyperlink r:id="rId17" w:history="1">
+      <w:hyperlink r:id="rId21" w:history="1">
         <w:r>
           <w:rPr>
             <w:rStyle w:val="Hyperlink"/>
@@ -321,7 +345,7 @@
       </w:r>
     </w:p>
     <w:p>
-      <w:hyperlink r:id="rId18" w:history="1">
+      <w:hyperlink r:id="rId22" w:history="1">
         <w:r>
           <w:rPr>
             <w:rStyle w:val="Hyperlink"/>
@@ -336,7 +360,7 @@
     <w:p/>
     <w:p/>
     <w:p>
-      <w:hyperlink r:id="rId19" w:history="1">
+      <w:hyperlink r:id="rId23" w:history="1">
         <w:r>
           <w:rPr>
             <w:rStyle w:val="Hyperlink"/>
@@ -354,37 +378,19 @@
       <w:pPr>
         <w:pStyle w:val="Heading1"/>
       </w:pPr>
-      <w:bookmarkStart w:id="0" w:name="_GoBack"/>
       <w:r>
         <w:t xml:space="preserve">Data </w:t>
       </w:r>
     </w:p>
-    <w:bookmarkEnd w:id="0"/>
-    <w:p>
-      <w:r>
-        <w:fldChar w:fldCharType="begin"/>
-      </w:r>
-      <w:r>
-        <w:instrText xml:space="preserve"> HYPERLINK "</w:instrText>
-      </w:r>
-      <w:r>
-        <w:instrText>http://openscience.us/repo/defect/ck/</w:instrText>
-      </w:r>
-      <w:r>
-        <w:instrText xml:space="preserve">" </w:instrText>
-      </w:r>
-      <w:r>
-        <w:fldChar w:fldCharType="separate"/>
-      </w:r>
-      <w:r>
-        <w:rPr>
-          <w:rStyle w:val="Hyperlink"/>
-        </w:rPr>
-        <w:t>http://openscience.us/repo/defect/ck/</w:t>
-      </w:r>
-      <w:r>
-        <w:fldChar w:fldCharType="end"/>
-      </w:r>
+    <w:p>
+      <w:hyperlink r:id="rId24" w:history="1">
+        <w:r>
+          <w:rPr>
+            <w:rStyle w:val="Hyperlink"/>
+          </w:rPr>
+          <w:t>http://openscience.us/repo/defect/ck/</w:t>
+        </w:r>
+      </w:hyperlink>
       <w:r>
         <w:t xml:space="preserve"> </w:t>
       </w:r>

</xml_diff>

<commit_message>
writing main script and completion of menzies's experiments
</commit_message>
<xml_diff>
--- a/important r document.docx
+++ b/important r document.docx
@@ -175,46 +175,34 @@
         <w:t xml:space="preserve"> </w:t>
       </w:r>
     </w:p>
-    <w:p/>
-    <w:p/>
     <w:p>
       <w:pPr>
         <w:pStyle w:val="Heading1"/>
       </w:pPr>
       <w:r>
-        <w:t xml:space="preserve">dbscan </w:t>
-      </w:r>
-      <w:r>
-        <w:t xml:space="preserve">: </w:t>
-      </w:r>
-    </w:p>
-    <w:p>
-      <w:hyperlink r:id="rId13" w:anchor="DBSCAN_Procedure" w:history="1">
-        <w:r>
-          <w:rPr>
-            <w:rStyle w:val="Hyperlink"/>
-          </w:rPr>
-          <w:t>http://en.wikibooks.org/wiki/Data_Mining_Algorithms_In_R/Clustering/Density-Based_Clustering#DBSCAN_Procedure</w:t>
-        </w:r>
-      </w:hyperlink>
-      <w:r>
-        <w:t xml:space="preserve"> </w:t>
-      </w:r>
-    </w:p>
-    <w:p/>
-    <w:p>
-      <w:r>
-        <w:t>Color</w:t>
-      </w:r>
-      <w:r>
-        <w:t xml:space="preserve">: </w:t>
-      </w:r>
+        <w:t xml:space="preserve">Principal component analysis </w:t>
+      </w:r>
+    </w:p>
+    <w:p>
+      <w:hyperlink r:id="rId13" w:history="1">
+        <w:r>
+          <w:rPr>
+            <w:rStyle w:val="Hyperlink"/>
+          </w:rPr>
+          <w:t>www.instantr.com/2012/12/18/performing-a-principal-component-analysis-in-r/</w:t>
+        </w:r>
+      </w:hyperlink>
+      <w:r>
+        <w:t xml:space="preserve"> </w:t>
+      </w:r>
+    </w:p>
+    <w:p>
       <w:hyperlink r:id="rId14" w:history="1">
         <w:r>
           <w:rPr>
             <w:rStyle w:val="Hyperlink"/>
           </w:rPr>
-          <w:t>http://stackoverflow.com/questions/14618657/access-dbscan-cluster-in-r</w:t>
+          <w:t>http://www.r-bloggers.com/computing-and-visualizing-pca-in-r/</w:t>
         </w:r>
       </w:hyperlink>
       <w:r>
@@ -227,33 +215,7 @@
           <w:rPr>
             <w:rStyle w:val="Hyperlink"/>
           </w:rPr>
-          <w:t>http://www.inside-r.org/packages/cran/fpc/docs/dbscan</w:t>
-        </w:r>
-      </w:hyperlink>
-      <w:r>
-        <w:t xml:space="preserve"> </w:t>
-      </w:r>
-    </w:p>
-    <w:p>
-      <w:hyperlink r:id="rId16" w:history="1">
-        <w:r>
-          <w:rPr>
-            <w:rStyle w:val="Hyperlink"/>
-          </w:rPr>
-          <w:t>http://stackoverflow.com/questions/14618657/access-dbscan-cluster-in-r</w:t>
-        </w:r>
-      </w:hyperlink>
-      <w:r>
-        <w:t xml:space="preserve"> </w:t>
-      </w:r>
-    </w:p>
-    <w:p>
-      <w:hyperlink r:id="rId17" w:history="1">
-        <w:r>
-          <w:rPr>
-            <w:rStyle w:val="Hyperlink"/>
-          </w:rPr>
-          <w:t>http://stackoverflow.com/questions/6826320/graphing-results-of-dbscan-in-r</w:t>
+          <w:t>http://astrostatistics.psu.edu/su09/lecturenotes/pca.html</w:t>
         </w:r>
       </w:hyperlink>
       <w:r>
@@ -262,13 +224,48 @@
       <w:bookmarkStart w:id="0" w:name="_GoBack"/>
       <w:bookmarkEnd w:id="0"/>
     </w:p>
+    <w:p/>
     <w:p>
       <w:pPr>
         <w:pStyle w:val="Heading1"/>
       </w:pPr>
       <w:r>
-        <w:t>Clustering:</w:t>
-      </w:r>
+        <w:lastRenderedPageBreak/>
+        <w:t xml:space="preserve">dbscan </w:t>
+      </w:r>
+      <w:r>
+        <w:t xml:space="preserve">: </w:t>
+      </w:r>
+    </w:p>
+    <w:p>
+      <w:hyperlink r:id="rId16" w:anchor="DBSCAN_Procedure" w:history="1">
+        <w:r>
+          <w:rPr>
+            <w:rStyle w:val="Hyperlink"/>
+          </w:rPr>
+          <w:t>http://en.wikibooks.org/wiki/Data_Mining_Algorithms_In_R/Clustering/Density-Based_Clustering#DBSCAN_Procedure</w:t>
+        </w:r>
+      </w:hyperlink>
+      <w:r>
+        <w:t xml:space="preserve"> </w:t>
+      </w:r>
+    </w:p>
+    <w:p/>
+    <w:p>
+      <w:r>
+        <w:t>Color</w:t>
+      </w:r>
+      <w:r>
+        <w:t xml:space="preserve">: </w:t>
+      </w:r>
+      <w:hyperlink r:id="rId17" w:history="1">
+        <w:r>
+          <w:rPr>
+            <w:rStyle w:val="Hyperlink"/>
+          </w:rPr>
+          <w:t>http://stackoverflow.com/questions/14618657/access-dbscan-cluster-in-r</w:t>
+        </w:r>
+      </w:hyperlink>
       <w:r>
         <w:t xml:space="preserve"> </w:t>
       </w:r>
@@ -279,48 +276,48 @@
           <w:rPr>
             <w:rStyle w:val="Hyperlink"/>
           </w:rPr>
-          <w:t>http://michael.hahsler.net/SMU/EMIS7332/R/chap8.html</w:t>
-        </w:r>
-      </w:hyperlink>
-      <w:r>
-        <w:t xml:space="preserve"> </w:t>
-      </w:r>
-    </w:p>
-    <w:p/>
+          <w:t>http://www.inside-r.org/packages/cran/fpc/docs/dbscan</w:t>
+        </w:r>
+      </w:hyperlink>
+      <w:r>
+        <w:t xml:space="preserve"> </w:t>
+      </w:r>
+    </w:p>
     <w:p>
       <w:hyperlink r:id="rId19" w:history="1">
         <w:r>
           <w:rPr>
             <w:rStyle w:val="Hyperlink"/>
           </w:rPr>
-          <w:t>http://horicky.blogspot.com/2012/04/machine-learning-in-r-clustering.html</w:t>
-        </w:r>
-      </w:hyperlink>
-      <w:r>
-        <w:t xml:space="preserve"> </w:t>
-      </w:r>
-    </w:p>
-    <w:p/>
+          <w:t>http://stackoverflow.com/questions/14618657/access-dbscan-cluster-in-r</w:t>
+        </w:r>
+      </w:hyperlink>
+      <w:r>
+        <w:t xml:space="preserve"> </w:t>
+      </w:r>
+    </w:p>
     <w:p>
       <w:hyperlink r:id="rId20" w:history="1">
         <w:r>
           <w:rPr>
             <w:rStyle w:val="Hyperlink"/>
           </w:rPr>
-          <w:t>http://horicky.blogspot.com/2012/04/machine-learning-in-r-clustering.html</w:t>
-        </w:r>
-      </w:hyperlink>
-      <w:r>
-        <w:t xml:space="preserve"> </w:t>
-      </w:r>
-    </w:p>
-    <w:p/>
+          <w:t>http://stackoverflow.com/questions/6826320/graphing-results-of-dbscan-in-r</w:t>
+        </w:r>
+      </w:hyperlink>
+      <w:r>
+        <w:t xml:space="preserve"> </w:t>
+      </w:r>
+    </w:p>
     <w:p>
       <w:pPr>
         <w:pStyle w:val="Heading1"/>
       </w:pPr>
       <w:r>
-        <w:t xml:space="preserve">Principle component analysis </w:t>
+        <w:t>Clustering:</w:t>
+      </w:r>
+      <w:r>
+        <w:t xml:space="preserve"> </w:t>
       </w:r>
     </w:p>
     <w:p>
@@ -329,61 +326,111 @@
           <w:rPr>
             <w:rStyle w:val="Hyperlink"/>
           </w:rPr>
-          <w:t>http://en.wikibooks.org/wiki/Data_Mining_Algorithms_In_R/Dimensionality_Reduction/Principal_Component_Analysis</w:t>
-        </w:r>
-      </w:hyperlink>
-      <w:r>
-        <w:t xml:space="preserve"> </w:t>
-      </w:r>
-    </w:p>
+          <w:t>http://michael.hahsler.net/SMU/EMIS7332/R/chap8.html</w:t>
+        </w:r>
+      </w:hyperlink>
+      <w:r>
+        <w:t xml:space="preserve"> </w:t>
+      </w:r>
+    </w:p>
+    <w:p/>
+    <w:p>
+      <w:hyperlink r:id="rId22" w:history="1">
+        <w:r>
+          <w:rPr>
+            <w:rStyle w:val="Hyperlink"/>
+          </w:rPr>
+          <w:t>http://horicky.blogspot.com/2012/04/machine-learning-in-r-clustering.html</w:t>
+        </w:r>
+      </w:hyperlink>
+      <w:r>
+        <w:t xml:space="preserve"> </w:t>
+      </w:r>
+    </w:p>
+    <w:p/>
+    <w:p>
+      <w:hyperlink r:id="rId23" w:history="1">
+        <w:r>
+          <w:rPr>
+            <w:rStyle w:val="Hyperlink"/>
+          </w:rPr>
+          <w:t>http://horicky.blogspot.com/2012/04/machine-learning-in-r-clustering.html</w:t>
+        </w:r>
+      </w:hyperlink>
+      <w:r>
+        <w:t xml:space="preserve"> </w:t>
+      </w:r>
+    </w:p>
+    <w:p/>
     <w:p>
       <w:pPr>
         <w:pStyle w:val="Heading1"/>
       </w:pPr>
       <w:r>
-        <w:t>Automated model selection</w:t>
-      </w:r>
-    </w:p>
-    <w:p>
-      <w:hyperlink r:id="rId22" w:history="1">
-        <w:r>
-          <w:rPr>
-            <w:rStyle w:val="Hyperlink"/>
-          </w:rPr>
-          <w:t>http://www.psychstatistics.com/2012/12/07/forward-and-backward-model-selection/</w:t>
-        </w:r>
-      </w:hyperlink>
-      <w:r>
-        <w:t xml:space="preserve"> </w:t>
-      </w:r>
-    </w:p>
-    <w:p/>
-    <w:p/>
-    <w:p>
-      <w:hyperlink r:id="rId23" w:history="1">
-        <w:r>
-          <w:rPr>
-            <w:rStyle w:val="Hyperlink"/>
-          </w:rPr>
-          <w:t>http://www.rdocumentation.org/packages/rms/functions/Predict</w:t>
-        </w:r>
-      </w:hyperlink>
-      <w:r>
-        <w:t xml:space="preserve"> </w:t>
-      </w:r>
-    </w:p>
-    <w:p/>
-    <w:p/>
+        <w:t xml:space="preserve">Principle component analysis </w:t>
+      </w:r>
+    </w:p>
+    <w:p>
+      <w:hyperlink r:id="rId24" w:history="1">
+        <w:r>
+          <w:rPr>
+            <w:rStyle w:val="Hyperlink"/>
+          </w:rPr>
+          <w:t>http://en.wikibooks.org/wiki/Data_Mining_Algorithms_In_R/Dimensionality_Reduction/Principal_Component_Analysis</w:t>
+        </w:r>
+      </w:hyperlink>
+      <w:r>
+        <w:t xml:space="preserve"> </w:t>
+      </w:r>
+    </w:p>
     <w:p>
       <w:pPr>
         <w:pStyle w:val="Heading1"/>
       </w:pPr>
       <w:r>
+        <w:t>Automated model selection</w:t>
+      </w:r>
+    </w:p>
+    <w:p>
+      <w:hyperlink r:id="rId25" w:history="1">
+        <w:r>
+          <w:rPr>
+            <w:rStyle w:val="Hyperlink"/>
+          </w:rPr>
+          <w:t>http://www.psychstatistics.com/2012/12/07/forward-and-backward-model-selection/</w:t>
+        </w:r>
+      </w:hyperlink>
+      <w:r>
+        <w:t xml:space="preserve"> </w:t>
+      </w:r>
+    </w:p>
+    <w:p/>
+    <w:p/>
+    <w:p>
+      <w:hyperlink r:id="rId26" w:history="1">
+        <w:r>
+          <w:rPr>
+            <w:rStyle w:val="Hyperlink"/>
+          </w:rPr>
+          <w:t>http://www.rdocumentation.org/packages/rms/functions/Predict</w:t>
+        </w:r>
+      </w:hyperlink>
+      <w:r>
+        <w:t xml:space="preserve"> </w:t>
+      </w:r>
+    </w:p>
+    <w:p/>
+    <w:p/>
+    <w:p>
+      <w:pPr>
+        <w:pStyle w:val="Heading1"/>
+      </w:pPr>
+      <w:r>
         <w:t xml:space="preserve">Data </w:t>
       </w:r>
     </w:p>
     <w:p>
-      <w:hyperlink r:id="rId24" w:history="1">
+      <w:hyperlink r:id="rId27" w:history="1">
         <w:r>
           <w:rPr>
             <w:rStyle w:val="Hyperlink"/>

</xml_diff>